<commit_message>
Added a link to a website
</commit_message>
<xml_diff>
--- a/Notes.docx
+++ b/Notes.docx
@@ -143,19 +143,7 @@
           <w:rPr>
             <w:rStyle w:val="Hyperlink"/>
           </w:rPr>
-          <w:t>http://www.yegor256</w:t>
-        </w:r>
-        <w:r>
-          <w:rPr>
-            <w:rStyle w:val="Hyperlink"/>
-          </w:rPr>
-          <w:t>.</w:t>
-        </w:r>
-        <w:r>
-          <w:rPr>
-            <w:rStyle w:val="Hyperlink"/>
-          </w:rPr>
-          <w:t>com/2017/01/24/career-advice.html</w:t>
+          <w:t>http://www.yegor256.com/2017/01/24/career-advice.html</w:t>
         </w:r>
       </w:hyperlink>
     </w:p>
@@ -167,6 +155,17 @@
             <w:rStyle w:val="Hyperlink"/>
           </w:rPr>
           <w:t>https://gyazo.com/</w:t>
+        </w:r>
+      </w:hyperlink>
+    </w:p>
+    <w:p/>
+    <w:p>
+      <w:hyperlink r:id="rId17" w:history="1">
+        <w:r>
+          <w:rPr>
+            <w:rStyle w:val="Hyperlink"/>
+          </w:rPr>
+          <w:t>https://softuni.bg/trainings/resources/officedocument/12200/exercise-source-control-systems-qa-fundamentals-january-2017</w:t>
         </w:r>
       </w:hyperlink>
     </w:p>

</xml_diff>